<commit_message>
Added git workflow image to GitHackathonCheatSheet
</commit_message>
<xml_diff>
--- a/workshops/git/GitHackathonCheatSheet.docx
+++ b/workshops/git/GitHackathonCheatSheet.docx
@@ -722,65 +722,47 @@
     </w:p>
     <w:p>
       <w:pPr>
-        <w:widowControl w:val="0"/>
-        <w:pBdr/>
-        <w:ind w:firstLine="0"/>
-        <w:contextualSpacing w:val="0"/>
-        <w:rPr>
-          <w:rFonts w:ascii="Lato" w:cs="Lato" w:eastAsia="Lato" w:hAnsi="Lato"/>
-          <w:color w:val="677480"/>
-        </w:rPr>
-      </w:pPr>
-      <w:r>
-        <w:rPr>
-          <w:rtl w:val="0"/>
-        </w:rPr>
-      </w:r>
-    </w:p>
-    <w:p>
-      <w:pPr>
-        <w:widowControl w:val="0"/>
-        <w:pBdr/>
-        <w:ind w:firstLine="0"/>
-        <w:contextualSpacing w:val="0"/>
-        <w:rPr>
-          <w:rFonts w:ascii="Lato" w:cs="Lato" w:eastAsia="Lato" w:hAnsi="Lato"/>
-          <w:color w:val="677480"/>
-        </w:rPr>
-      </w:pPr>
-      <w:r>
-        <w:rPr>
-          <w:rtl w:val="0"/>
-        </w:rPr>
-      </w:r>
-    </w:p>
-    <w:p>
-      <w:pPr>
-        <w:pBdr/>
-        <w:contextualSpacing w:val="0"/>
-        <w:rPr>
-          <w:rFonts w:ascii="Lato" w:cs="Lato" w:eastAsia="Lato" w:hAnsi="Lato"/>
-        </w:rPr>
-      </w:pPr>
-      <w:r>
-        <w:rPr>
-          <w:rtl w:val="0"/>
-        </w:rPr>
-      </w:r>
-    </w:p>
-    <w:p>
-      <w:r>
-        <w:br w:type="page"/>
-      </w:r>
-    </w:p>
-    <w:p>
-      <w:pPr>
-        <w:pBdr/>
-        <w:contextualSpacing w:val="0"/>
-        <w:rPr>
-          <w:rFonts w:ascii="Lato" w:cs="Lato" w:eastAsia="Lato" w:hAnsi="Lato"/>
-        </w:rPr>
-      </w:pPr>
+        <w:pBdr/>
+        <w:contextualSpacing w:val="0"/>
+        <w:jc w:val="center"/>
+        <w:rPr>
+          <w:rFonts w:ascii="Lato" w:cs="Lato" w:eastAsia="Lato" w:hAnsi="Lato"/>
+        </w:rPr>
+      </w:pPr>
+      <w:r>
+        <w:drawing>
+          <wp:inline distB="114300" distT="114300" distL="114300" distR="114300">
+            <wp:extent cx="5286375" cy="2166547"/>
+            <wp:effectExtent b="0" l="0" r="0" t="0"/>
+            <wp:docPr descr="Screen Shot 2017-03-24 at 4.40.11 PM.png" id="1" name="image01.png"/>
+            <a:graphic>
+              <a:graphicData uri="http://schemas.openxmlformats.org/drawingml/2006/picture">
+                <pic:pic>
+                  <pic:nvPicPr>
+                    <pic:cNvPr descr="Screen Shot 2017-03-24 at 4.40.11 PM.png" id="0" name="image01.png"/>
+                    <pic:cNvPicPr preferRelativeResize="0"/>
+                  </pic:nvPicPr>
+                  <pic:blipFill>
+                    <a:blip r:embed="rId6"/>
+                    <a:srcRect b="0" l="0" r="0" t="0"/>
+                    <a:stretch>
+                      <a:fillRect/>
+                    </a:stretch>
+                  </pic:blipFill>
+                  <pic:spPr>
+                    <a:xfrm>
+                      <a:off x="0" y="0"/>
+                      <a:ext cx="5286375" cy="2166547"/>
+                    </a:xfrm>
+                    <a:prstGeom prst="rect"/>
+                    <a:ln/>
+                  </pic:spPr>
+                </pic:pic>
+              </a:graphicData>
+            </a:graphic>
+          </wp:inline>
+        </w:drawing>
+      </w:r>
       <w:r>
         <w:rPr>
           <w:rtl w:val="0"/>
@@ -1671,9 +1653,9 @@
       </w:r>
     </w:p>
     <w:sectPr>
-      <w:headerReference r:id="rId6" w:type="first"/>
-      <w:footerReference r:id="rId7" w:type="default"/>
-      <w:footerReference r:id="rId8" w:type="first"/>
+      <w:headerReference r:id="rId7" w:type="first"/>
+      <w:footerReference r:id="rId8" w:type="default"/>
+      <w:footerReference r:id="rId9" w:type="first"/>
       <w:pgSz w:h="15840" w:w="12240"/>
       <w:pgMar w:bottom="1440" w:top="1440" w:left="630" w:right="720" w:header="0"/>
       <w:pgNumType w:start="1"/>

</xml_diff>